<commit_message>
Updated styles to fix mobile sliding images,
Removed HTTP Errors
Fixed User Menu After Login
Fixed Mobile Styles for Branding Slider Images, see MCG Page
Fixed Some column issues reported by Michael W.
Removed some unused code
</commit_message>
<xml_diff>
--- a/governance/Hearst API Portal Questions.docx
+++ b/governance/Hearst API Portal Questions.docx
@@ -20,7 +20,6 @@
           <w:szCs w:val="32"/>
         </w:rPr>
       </w:pPr>
-      <w:bookmarkStart w:id="0" w:name="_GoBack"/>
       <w:r>
         <w:rPr>
           <w:rFonts w:ascii="Century Gothic" w:hAnsi="Century Gothic" w:cs="Calibri"/>
@@ -28,16 +27,7 @@
           <w:sz w:val="32"/>
           <w:szCs w:val="32"/>
         </w:rPr>
-        <w:t xml:space="preserve">Hearst API Portal </w:t>
-      </w:r>
-      <w:r>
-        <w:rPr>
-          <w:rFonts w:ascii="Century Gothic" w:hAnsi="Century Gothic" w:cs="Calibri"/>
-          <w:b/>
-          <w:sz w:val="32"/>
-          <w:szCs w:val="32"/>
-        </w:rPr>
-        <w:t>Questions</w:t>
+        <w:t>Hearst API Portal Questions</w:t>
       </w:r>
     </w:p>
     <w:p>
@@ -197,6 +187,295 @@
         <w:adjustRightInd w:val="0"/>
         <w:rPr>
           <w:rFonts w:ascii="Century Gothic" w:hAnsi="Century Gothic" w:cs="Calibri"/>
+          <w:b/>
+          <w:i/>
+          <w:sz w:val="28"/>
+          <w:szCs w:val="28"/>
+        </w:rPr>
+      </w:pPr>
+    </w:p>
+    <w:p>
+      <w:pPr>
+        <w:pStyle w:val="ListParagraph"/>
+        <w:widowControl w:val="0"/>
+        <w:numPr>
+          <w:ilvl w:val="1"/>
+          <w:numId w:val="1"/>
+        </w:numPr>
+        <w:tabs>
+          <w:tab w:val="left" w:pos="220"/>
+          <w:tab w:val="left" w:pos="720"/>
+        </w:tabs>
+        <w:autoSpaceDE w:val="0"/>
+        <w:autoSpaceDN w:val="0"/>
+        <w:adjustRightInd w:val="0"/>
+        <w:rPr>
+          <w:rFonts w:ascii="Century Gothic" w:hAnsi="Century Gothic" w:cs="Calibri"/>
+          <w:sz w:val="28"/>
+          <w:szCs w:val="28"/>
+        </w:rPr>
+      </w:pPr>
+      <w:r>
+        <w:rPr>
+          <w:rFonts w:ascii="Century Gothic" w:hAnsi="Century Gothic" w:cs="Calibri"/>
+          <w:b/>
+          <w:sz w:val="28"/>
+          <w:szCs w:val="28"/>
+        </w:rPr>
+        <w:t>FDB</w:t>
+      </w:r>
+      <w:r>
+        <w:rPr>
+          <w:rFonts w:ascii="Century Gothic" w:hAnsi="Century Gothic" w:cs="Calibri"/>
+          <w:sz w:val="28"/>
+          <w:szCs w:val="28"/>
+        </w:rPr>
+        <w:t xml:space="preserve"> – implementing now</w:t>
+      </w:r>
+      <w:r>
+        <w:rPr>
+          <w:rFonts w:ascii="Century Gothic" w:hAnsi="Century Gothic" w:cs="Calibri"/>
+          <w:sz w:val="28"/>
+          <w:szCs w:val="28"/>
+        </w:rPr>
+        <w:t xml:space="preserve"> in Mashery</w:t>
+      </w:r>
+    </w:p>
+    <w:p>
+      <w:pPr>
+        <w:pStyle w:val="ListParagraph"/>
+        <w:widowControl w:val="0"/>
+        <w:numPr>
+          <w:ilvl w:val="1"/>
+          <w:numId w:val="1"/>
+        </w:numPr>
+        <w:tabs>
+          <w:tab w:val="left" w:pos="220"/>
+          <w:tab w:val="left" w:pos="720"/>
+        </w:tabs>
+        <w:autoSpaceDE w:val="0"/>
+        <w:autoSpaceDN w:val="0"/>
+        <w:adjustRightInd w:val="0"/>
+        <w:rPr>
+          <w:rFonts w:ascii="Century Gothic" w:hAnsi="Century Gothic" w:cs="Calibri"/>
+          <w:sz w:val="28"/>
+          <w:szCs w:val="28"/>
+        </w:rPr>
+      </w:pPr>
+      <w:r>
+        <w:rPr>
+          <w:rFonts w:ascii="Century Gothic" w:hAnsi="Century Gothic" w:cs="Calibri"/>
+          <w:b/>
+          <w:sz w:val="28"/>
+          <w:szCs w:val="28"/>
+        </w:rPr>
+        <w:t>MCG</w:t>
+      </w:r>
+      <w:r>
+        <w:rPr>
+          <w:rFonts w:ascii="Century Gothic" w:hAnsi="Century Gothic" w:cs="Calibri"/>
+          <w:sz w:val="28"/>
+          <w:szCs w:val="28"/>
+        </w:rPr>
+        <w:t xml:space="preserve"> – implementing now</w:t>
+      </w:r>
+      <w:r>
+        <w:rPr>
+          <w:rFonts w:ascii="Century Gothic" w:hAnsi="Century Gothic" w:cs="Calibri"/>
+          <w:sz w:val="28"/>
+          <w:szCs w:val="28"/>
+        </w:rPr>
+        <w:t xml:space="preserve"> in Mashery</w:t>
+      </w:r>
+    </w:p>
+    <w:p>
+      <w:pPr>
+        <w:pStyle w:val="ListParagraph"/>
+        <w:widowControl w:val="0"/>
+        <w:numPr>
+          <w:ilvl w:val="1"/>
+          <w:numId w:val="1"/>
+        </w:numPr>
+        <w:tabs>
+          <w:tab w:val="left" w:pos="220"/>
+          <w:tab w:val="left" w:pos="720"/>
+        </w:tabs>
+        <w:autoSpaceDE w:val="0"/>
+        <w:autoSpaceDN w:val="0"/>
+        <w:adjustRightInd w:val="0"/>
+        <w:rPr>
+          <w:rFonts w:ascii="Century Gothic" w:hAnsi="Century Gothic" w:cs="Calibri"/>
+          <w:sz w:val="28"/>
+          <w:szCs w:val="28"/>
+        </w:rPr>
+      </w:pPr>
+      <w:proofErr w:type="spellStart"/>
+      <w:r>
+        <w:rPr>
+          <w:rFonts w:ascii="Century Gothic" w:hAnsi="Century Gothic" w:cs="Calibri"/>
+          <w:b/>
+          <w:sz w:val="28"/>
+          <w:szCs w:val="28"/>
+        </w:rPr>
+        <w:t>Zynx</w:t>
+      </w:r>
+      <w:proofErr w:type="spellEnd"/>
+      <w:r>
+        <w:rPr>
+          <w:rFonts w:ascii="Century Gothic" w:hAnsi="Century Gothic" w:cs="Calibri"/>
+          <w:sz w:val="28"/>
+          <w:szCs w:val="28"/>
+        </w:rPr>
+        <w:t xml:space="preserve"> – completed </w:t>
+      </w:r>
+      <w:r>
+        <w:rPr>
+          <w:rFonts w:ascii="Century Gothic" w:hAnsi="Century Gothic" w:cs="Calibri"/>
+          <w:sz w:val="28"/>
+          <w:szCs w:val="28"/>
+        </w:rPr>
+        <w:t xml:space="preserve">POC, soon to </w:t>
+      </w:r>
+      <w:proofErr w:type="gramStart"/>
+      <w:r>
+        <w:rPr>
+          <w:rFonts w:ascii="Century Gothic" w:hAnsi="Century Gothic" w:cs="Calibri"/>
+          <w:sz w:val="28"/>
+          <w:szCs w:val="28"/>
+        </w:rPr>
+        <w:t>come  online</w:t>
+      </w:r>
+      <w:proofErr w:type="gramEnd"/>
+    </w:p>
+    <w:p>
+      <w:pPr>
+        <w:pStyle w:val="ListParagraph"/>
+        <w:widowControl w:val="0"/>
+        <w:numPr>
+          <w:ilvl w:val="1"/>
+          <w:numId w:val="1"/>
+        </w:numPr>
+        <w:tabs>
+          <w:tab w:val="left" w:pos="220"/>
+          <w:tab w:val="left" w:pos="720"/>
+        </w:tabs>
+        <w:autoSpaceDE w:val="0"/>
+        <w:autoSpaceDN w:val="0"/>
+        <w:adjustRightInd w:val="0"/>
+        <w:rPr>
+          <w:rFonts w:ascii="Century Gothic" w:hAnsi="Century Gothic" w:cs="Calibri"/>
+          <w:sz w:val="28"/>
+          <w:szCs w:val="28"/>
+        </w:rPr>
+      </w:pPr>
+      <w:r>
+        <w:rPr>
+          <w:rFonts w:ascii="Century Gothic" w:hAnsi="Century Gothic" w:cs="Calibri"/>
+          <w:b/>
+          <w:sz w:val="28"/>
+          <w:szCs w:val="28"/>
+        </w:rPr>
+        <w:t>Hearst Electronics Group</w:t>
+      </w:r>
+      <w:r>
+        <w:rPr>
+          <w:rFonts w:ascii="Century Gothic" w:hAnsi="Century Gothic" w:cs="Calibri"/>
+          <w:sz w:val="28"/>
+          <w:szCs w:val="28"/>
+        </w:rPr>
+        <w:t xml:space="preserve"> – need assistance on implementing into Mashery</w:t>
+      </w:r>
+      <w:r>
+        <w:rPr>
+          <w:rFonts w:ascii="Century Gothic" w:hAnsi="Century Gothic" w:cs="Calibri"/>
+          <w:sz w:val="28"/>
+          <w:szCs w:val="28"/>
+        </w:rPr>
+        <w:t>, mid summer for endpoint introduction into Mashery</w:t>
+      </w:r>
+    </w:p>
+    <w:p>
+      <w:pPr>
+        <w:pStyle w:val="ListParagraph"/>
+        <w:widowControl w:val="0"/>
+        <w:numPr>
+          <w:ilvl w:val="1"/>
+          <w:numId w:val="1"/>
+        </w:numPr>
+        <w:tabs>
+          <w:tab w:val="left" w:pos="220"/>
+          <w:tab w:val="left" w:pos="720"/>
+        </w:tabs>
+        <w:autoSpaceDE w:val="0"/>
+        <w:autoSpaceDN w:val="0"/>
+        <w:adjustRightInd w:val="0"/>
+        <w:rPr>
+          <w:rFonts w:ascii="Century Gothic" w:hAnsi="Century Gothic" w:cs="Calibri"/>
+          <w:sz w:val="28"/>
+          <w:szCs w:val="28"/>
+        </w:rPr>
+      </w:pPr>
+      <w:r>
+        <w:rPr>
+          <w:rFonts w:ascii="Century Gothic" w:hAnsi="Century Gothic" w:cs="Calibri"/>
+          <w:b/>
+          <w:sz w:val="28"/>
+          <w:szCs w:val="28"/>
+        </w:rPr>
+        <w:t xml:space="preserve">MOTOR </w:t>
+      </w:r>
+      <w:r>
+        <w:rPr>
+          <w:rFonts w:ascii="Century Gothic" w:hAnsi="Century Gothic" w:cs="Calibri"/>
+          <w:sz w:val="28"/>
+          <w:szCs w:val="28"/>
+        </w:rPr>
+        <w:t>– June target? Clarify.</w:t>
+      </w:r>
+    </w:p>
+    <w:p>
+      <w:pPr>
+        <w:pStyle w:val="ListParagraph"/>
+        <w:widowControl w:val="0"/>
+        <w:numPr>
+          <w:ilvl w:val="1"/>
+          <w:numId w:val="1"/>
+        </w:numPr>
+        <w:tabs>
+          <w:tab w:val="left" w:pos="220"/>
+          <w:tab w:val="left" w:pos="720"/>
+        </w:tabs>
+        <w:autoSpaceDE w:val="0"/>
+        <w:autoSpaceDN w:val="0"/>
+        <w:adjustRightInd w:val="0"/>
+        <w:rPr>
+          <w:rFonts w:ascii="Century Gothic" w:hAnsi="Century Gothic" w:cs="Calibri"/>
+          <w:sz w:val="28"/>
+          <w:szCs w:val="28"/>
+        </w:rPr>
+      </w:pPr>
+      <w:r>
+        <w:rPr>
+          <w:rFonts w:ascii="Century Gothic" w:hAnsi="Century Gothic" w:cs="Calibri"/>
+          <w:b/>
+          <w:sz w:val="28"/>
+          <w:szCs w:val="28"/>
+        </w:rPr>
+        <w:t>Rest to follow</w:t>
+      </w:r>
+    </w:p>
+    <w:p>
+      <w:pPr>
+        <w:widowControl w:val="0"/>
+        <w:tabs>
+          <w:tab w:val="left" w:pos="220"/>
+          <w:tab w:val="left" w:pos="720"/>
+        </w:tabs>
+        <w:autoSpaceDE w:val="0"/>
+        <w:autoSpaceDN w:val="0"/>
+        <w:adjustRightInd w:val="0"/>
+        <w:rPr>
+          <w:rFonts w:ascii="Century Gothic" w:hAnsi="Century Gothic" w:cs="Calibri"/>
           <w:sz w:val="28"/>
           <w:szCs w:val="28"/>
         </w:rPr>
@@ -279,66 +558,28 @@
         <w:adjustRightInd w:val="0"/>
         <w:rPr>
           <w:rFonts w:ascii="Century Gothic" w:hAnsi="Century Gothic" w:cs="Calibri"/>
-          <w:sz w:val="28"/>
-          <w:szCs w:val="28"/>
-        </w:rPr>
-      </w:pPr>
-      <w:r>
-        <w:rPr>
-          <w:rFonts w:ascii="Century Gothic" w:hAnsi="Century Gothic" w:cs="Calibri"/>
-          <w:b/>
-          <w:sz w:val="28"/>
-          <w:szCs w:val="28"/>
-        </w:rPr>
-        <w:t>Mashery Question -</w:t>
-      </w:r>
-      <w:r>
-        <w:rPr>
-          <w:rFonts w:ascii="Century Gothic" w:hAnsi="Century Gothic" w:cs="Calibri"/>
-          <w:sz w:val="28"/>
-          <w:szCs w:val="28"/>
-        </w:rPr>
-        <w:t xml:space="preserve"> Is there a way to display components that are in the template already into the TINYMCE view, for example, for the right navigation on the Documentation template, can we bring in the right navigation so that it get instantiated from the TINYMCE plugin via a short code, </w:t>
-      </w:r>
-    </w:p>
-    <w:p>
-      <w:pPr>
-        <w:pStyle w:val="ListParagraph"/>
-        <w:widowControl w:val="0"/>
-        <w:tabs>
-          <w:tab w:val="left" w:pos="220"/>
-          <w:tab w:val="left" w:pos="720"/>
-        </w:tabs>
-        <w:autoSpaceDE w:val="0"/>
-        <w:autoSpaceDN w:val="0"/>
-        <w:adjustRightInd w:val="0"/>
-        <w:rPr>
-          <w:rFonts w:ascii="Century Gothic" w:hAnsi="Century Gothic" w:cs="Calibri"/>
-          <w:sz w:val="28"/>
-          <w:szCs w:val="28"/>
-        </w:rPr>
-      </w:pPr>
-      <w:proofErr w:type="gramStart"/>
-      <w:r>
-        <w:rPr>
-          <w:rFonts w:ascii="Century Gothic" w:hAnsi="Century Gothic" w:cs="Calibri"/>
           <w:b/>
           <w:i/>
           <w:sz w:val="28"/>
           <w:szCs w:val="28"/>
         </w:rPr>
-        <w:t>ex</w:t>
-      </w:r>
-      <w:proofErr w:type="gramEnd"/>
-      <w:r>
-        <w:rPr>
-          <w:rFonts w:ascii="Century Gothic" w:hAnsi="Century Gothic" w:cs="Calibri"/>
-          <w:b/>
-          <w:i/>
-          <w:sz w:val="28"/>
-          <w:szCs w:val="28"/>
-        </w:rPr>
-        <w:t>: [right-sidebar]</w:t>
+      </w:pPr>
+      <w:r>
+        <w:rPr>
+          <w:rFonts w:ascii="Century Gothic" w:hAnsi="Century Gothic" w:cs="Calibri"/>
+          <w:b/>
+          <w:sz w:val="28"/>
+          <w:szCs w:val="28"/>
+        </w:rPr>
+        <w:t>Mashery Question</w:t>
+      </w:r>
+      <w:r>
+        <w:rPr>
+          <w:rFonts w:ascii="Century Gothic" w:hAnsi="Century Gothic" w:cs="Calibri"/>
+          <w:sz w:val="28"/>
+          <w:szCs w:val="28"/>
+        </w:rPr>
+        <w:t xml:space="preserve"> - If so how does the upgrade process work?</w:t>
       </w:r>
     </w:p>
     <w:p>
@@ -399,20 +640,11 @@
           <w:sz w:val="28"/>
           <w:szCs w:val="28"/>
         </w:rPr>
-        <w:t xml:space="preserve"> - </w:t>
-      </w:r>
-      <w:r>
-        <w:rPr>
-          <w:rFonts w:ascii="Century Gothic" w:hAnsi="Century Gothic" w:cs="Calibri"/>
-          <w:sz w:val="28"/>
-          <w:szCs w:val="28"/>
-        </w:rPr>
-        <w:t>If so how does the upgrade process work?</w:t>
-      </w:r>
-    </w:p>
-    <w:p>
-      <w:pPr>
-        <w:pStyle w:val="ListParagraph"/>
+        <w:t xml:space="preserve"> If we upgrade do we have to start over or rebuild the templating engine?</w:t>
+      </w:r>
+    </w:p>
+    <w:p>
+      <w:pPr>
         <w:widowControl w:val="0"/>
         <w:tabs>
           <w:tab w:val="left" w:pos="220"/>
@@ -447,12 +679,110 @@
         <w:adjustRightInd w:val="0"/>
         <w:rPr>
           <w:rFonts w:ascii="Century Gothic" w:hAnsi="Century Gothic" w:cs="Calibri"/>
+          <w:sz w:val="28"/>
+          <w:szCs w:val="28"/>
+        </w:rPr>
+      </w:pPr>
+      <w:r>
+        <w:rPr>
+          <w:rFonts w:ascii="Century Gothic" w:hAnsi="Century Gothic" w:cs="Calibri"/>
+          <w:b/>
+          <w:sz w:val="28"/>
+          <w:szCs w:val="28"/>
+        </w:rPr>
+        <w:t>Mashery Question -</w:t>
+      </w:r>
+      <w:r>
+        <w:rPr>
+          <w:rFonts w:ascii="Century Gothic" w:hAnsi="Century Gothic" w:cs="Calibri"/>
+          <w:sz w:val="28"/>
+          <w:szCs w:val="28"/>
+        </w:rPr>
+        <w:t xml:space="preserve"> Is there a way to display components that are in the template already into the TINYMCE view, for example, for the right navigation on the Documentation template, can we bring in the right navigation so that it get instantiated from the TINYMCE plugin via a short code, </w:t>
+      </w:r>
+    </w:p>
+    <w:p>
+      <w:pPr>
+        <w:pStyle w:val="ListParagraph"/>
+        <w:widowControl w:val="0"/>
+        <w:tabs>
+          <w:tab w:val="left" w:pos="220"/>
+          <w:tab w:val="left" w:pos="720"/>
+        </w:tabs>
+        <w:autoSpaceDE w:val="0"/>
+        <w:autoSpaceDN w:val="0"/>
+        <w:adjustRightInd w:val="0"/>
+        <w:rPr>
+          <w:rFonts w:ascii="Century Gothic" w:hAnsi="Century Gothic" w:cs="Calibri"/>
           <w:b/>
           <w:i/>
           <w:sz w:val="28"/>
           <w:szCs w:val="28"/>
         </w:rPr>
       </w:pPr>
+      <w:proofErr w:type="gramStart"/>
+      <w:r>
+        <w:rPr>
+          <w:rFonts w:ascii="Century Gothic" w:hAnsi="Century Gothic" w:cs="Calibri"/>
+          <w:b/>
+          <w:i/>
+          <w:sz w:val="28"/>
+          <w:szCs w:val="28"/>
+        </w:rPr>
+        <w:t>ex</w:t>
+      </w:r>
+      <w:proofErr w:type="gramEnd"/>
+      <w:r>
+        <w:rPr>
+          <w:rFonts w:ascii="Century Gothic" w:hAnsi="Century Gothic" w:cs="Calibri"/>
+          <w:b/>
+          <w:i/>
+          <w:sz w:val="28"/>
+          <w:szCs w:val="28"/>
+        </w:rPr>
+        <w:t>: [right-sidebar]</w:t>
+      </w:r>
+    </w:p>
+    <w:p>
+      <w:pPr>
+        <w:widowControl w:val="0"/>
+        <w:tabs>
+          <w:tab w:val="left" w:pos="220"/>
+          <w:tab w:val="left" w:pos="720"/>
+        </w:tabs>
+        <w:autoSpaceDE w:val="0"/>
+        <w:autoSpaceDN w:val="0"/>
+        <w:adjustRightInd w:val="0"/>
+        <w:rPr>
+          <w:rFonts w:ascii="Century Gothic" w:hAnsi="Century Gothic" w:cs="Calibri"/>
+          <w:sz w:val="28"/>
+          <w:szCs w:val="28"/>
+        </w:rPr>
+      </w:pPr>
+    </w:p>
+    <w:p>
+      <w:pPr>
+        <w:pStyle w:val="ListParagraph"/>
+        <w:widowControl w:val="0"/>
+        <w:numPr>
+          <w:ilvl w:val="0"/>
+          <w:numId w:val="1"/>
+        </w:numPr>
+        <w:tabs>
+          <w:tab w:val="left" w:pos="220"/>
+          <w:tab w:val="left" w:pos="720"/>
+        </w:tabs>
+        <w:autoSpaceDE w:val="0"/>
+        <w:autoSpaceDN w:val="0"/>
+        <w:adjustRightInd w:val="0"/>
+        <w:rPr>
+          <w:rFonts w:ascii="Century Gothic" w:hAnsi="Century Gothic" w:cs="Calibri"/>
+          <w:b/>
+          <w:i/>
+          <w:sz w:val="28"/>
+          <w:szCs w:val="28"/>
+        </w:rPr>
+      </w:pPr>
       <w:r>
         <w:rPr>
           <w:rFonts w:ascii="Century Gothic" w:hAnsi="Century Gothic" w:cs="Calibri"/>
@@ -476,8 +806,193 @@
           <w:sz w:val="28"/>
           <w:szCs w:val="28"/>
         </w:rPr>
-        <w:t>If we upgrade do we have to start over or rebuild the templating engine?</w:t>
-      </w:r>
+        <w:t>–</w:t>
+      </w:r>
+      <w:r>
+        <w:rPr>
+          <w:rFonts w:ascii="Century Gothic" w:hAnsi="Century Gothic" w:cs="Calibri"/>
+          <w:sz w:val="28"/>
+          <w:szCs w:val="28"/>
+        </w:rPr>
+        <w:t xml:space="preserve"> </w:t>
+      </w:r>
+      <w:r>
+        <w:rPr>
+          <w:rFonts w:ascii="Century Gothic" w:hAnsi="Century Gothic" w:cs="Calibri"/>
+          <w:sz w:val="28"/>
+          <w:szCs w:val="28"/>
+        </w:rPr>
+        <w:t xml:space="preserve">Can we alter the Registration Form? </w:t>
+      </w:r>
+      <w:r>
+        <w:rPr>
+          <w:rFonts w:ascii="Century Gothic" w:hAnsi="Century Gothic" w:cs="Calibri"/>
+          <w:sz w:val="28"/>
+          <w:szCs w:val="28"/>
+        </w:rPr>
+        <w:lastRenderedPageBreak/>
+        <w:t>Where is the code for that?</w:t>
+      </w:r>
+      <w:r>
+        <w:rPr>
+          <w:rFonts w:ascii="Century Gothic" w:hAnsi="Century Gothic" w:cs="Calibri"/>
+          <w:sz w:val="28"/>
+          <w:szCs w:val="28"/>
+        </w:rPr>
+        <w:br/>
+      </w:r>
+    </w:p>
+    <w:p>
+      <w:pPr>
+        <w:pStyle w:val="ListParagraph"/>
+        <w:widowControl w:val="0"/>
+        <w:numPr>
+          <w:ilvl w:val="0"/>
+          <w:numId w:val="1"/>
+        </w:numPr>
+        <w:tabs>
+          <w:tab w:val="left" w:pos="220"/>
+          <w:tab w:val="left" w:pos="720"/>
+        </w:tabs>
+        <w:autoSpaceDE w:val="0"/>
+        <w:autoSpaceDN w:val="0"/>
+        <w:adjustRightInd w:val="0"/>
+        <w:rPr>
+          <w:rFonts w:ascii="Century Gothic" w:hAnsi="Century Gothic" w:cs="Calibri"/>
+          <w:b/>
+          <w:i/>
+          <w:sz w:val="28"/>
+          <w:szCs w:val="28"/>
+        </w:rPr>
+      </w:pPr>
+      <w:r>
+        <w:rPr>
+          <w:rFonts w:ascii="Century Gothic" w:hAnsi="Century Gothic" w:cs="Calibri"/>
+          <w:b/>
+          <w:sz w:val="28"/>
+          <w:szCs w:val="28"/>
+        </w:rPr>
+        <w:t>Mashery Question</w:t>
+      </w:r>
+      <w:r>
+        <w:rPr>
+          <w:rFonts w:ascii="Century Gothic" w:hAnsi="Century Gothic" w:cs="Calibri"/>
+          <w:sz w:val="28"/>
+          <w:szCs w:val="28"/>
+        </w:rPr>
+        <w:t xml:space="preserve"> </w:t>
+      </w:r>
+      <w:r>
+        <w:rPr>
+          <w:rFonts w:ascii="Century Gothic" w:hAnsi="Century Gothic" w:cs="Calibri"/>
+          <w:sz w:val="28"/>
+          <w:szCs w:val="28"/>
+        </w:rPr>
+        <w:t>–</w:t>
+      </w:r>
+      <w:r>
+        <w:rPr>
+          <w:rFonts w:ascii="Century Gothic" w:hAnsi="Century Gothic" w:cs="Calibri"/>
+          <w:sz w:val="28"/>
+          <w:szCs w:val="28"/>
+        </w:rPr>
+        <w:t xml:space="preserve"> </w:t>
+      </w:r>
+      <w:r>
+        <w:rPr>
+          <w:rFonts w:ascii="Century Gothic" w:hAnsi="Century Gothic" w:cs="Calibri"/>
+          <w:sz w:val="28"/>
+          <w:szCs w:val="28"/>
+        </w:rPr>
+        <w:t>Do we access to some kind of support form that can take requests?</w:t>
+      </w:r>
+      <w:bookmarkStart w:id="0" w:name="_GoBack"/>
+      <w:bookmarkEnd w:id="0"/>
+    </w:p>
+    <w:p>
+      <w:pPr>
+        <w:pStyle w:val="ListParagraph"/>
+        <w:widowControl w:val="0"/>
+        <w:numPr>
+          <w:ilvl w:val="0"/>
+          <w:numId w:val="1"/>
+        </w:numPr>
+        <w:tabs>
+          <w:tab w:val="left" w:pos="220"/>
+          <w:tab w:val="left" w:pos="720"/>
+        </w:tabs>
+        <w:autoSpaceDE w:val="0"/>
+        <w:autoSpaceDN w:val="0"/>
+        <w:adjustRightInd w:val="0"/>
+        <w:rPr>
+          <w:rFonts w:ascii="Century Gothic" w:hAnsi="Century Gothic" w:cs="Calibri"/>
+          <w:b/>
+          <w:i/>
+          <w:sz w:val="28"/>
+          <w:szCs w:val="28"/>
+        </w:rPr>
+      </w:pPr>
+      <w:r>
+        <w:rPr>
+          <w:rFonts w:ascii="Century Gothic" w:hAnsi="Century Gothic" w:cs="Calibri"/>
+          <w:b/>
+          <w:sz w:val="28"/>
+          <w:szCs w:val="28"/>
+        </w:rPr>
+        <w:t>Mashery Question</w:t>
+      </w:r>
+      <w:r>
+        <w:rPr>
+          <w:rFonts w:ascii="Century Gothic" w:hAnsi="Century Gothic" w:cs="Calibri"/>
+          <w:sz w:val="28"/>
+          <w:szCs w:val="28"/>
+        </w:rPr>
+        <w:t xml:space="preserve"> </w:t>
+      </w:r>
+      <w:r>
+        <w:rPr>
+          <w:rFonts w:ascii="Century Gothic" w:hAnsi="Century Gothic" w:cs="Calibri"/>
+          <w:sz w:val="28"/>
+          <w:szCs w:val="28"/>
+        </w:rPr>
+        <w:t>–</w:t>
+      </w:r>
+      <w:r>
+        <w:rPr>
+          <w:rFonts w:ascii="Century Gothic" w:hAnsi="Century Gothic" w:cs="Calibri"/>
+          <w:sz w:val="28"/>
+          <w:szCs w:val="28"/>
+        </w:rPr>
+        <w:t xml:space="preserve"> </w:t>
+      </w:r>
+      <w:r>
+        <w:rPr>
+          <w:rFonts w:ascii="Century Gothic" w:hAnsi="Century Gothic" w:cs="Calibri"/>
+          <w:sz w:val="28"/>
+          <w:szCs w:val="28"/>
+        </w:rPr>
+        <w:t>Can we alter the Registration Form?</w:t>
+      </w:r>
+    </w:p>
+    <w:p>
+      <w:pPr>
+        <w:pStyle w:val="ListParagraph"/>
+        <w:widowControl w:val="0"/>
+        <w:tabs>
+          <w:tab w:val="left" w:pos="220"/>
+          <w:tab w:val="left" w:pos="720"/>
+        </w:tabs>
+        <w:autoSpaceDE w:val="0"/>
+        <w:autoSpaceDN w:val="0"/>
+        <w:adjustRightInd w:val="0"/>
+        <w:rPr>
+          <w:rFonts w:ascii="Century Gothic" w:hAnsi="Century Gothic" w:cs="Calibri"/>
+          <w:b/>
+          <w:i/>
+          <w:sz w:val="28"/>
+          <w:szCs w:val="28"/>
+        </w:rPr>
+      </w:pPr>
     </w:p>
     <w:p>
       <w:pPr>
@@ -537,7 +1052,6 @@
         </w:rPr>
       </w:pPr>
     </w:p>
-    <w:bookmarkEnd w:id="0"/>
     <w:sectPr>
       <w:pgSz w:w="12240" w:h="15840"/>
       <w:pgMar w:top="1440" w:right="1800" w:bottom="1440" w:left="1800" w:header="720" w:footer="720" w:gutter="0"/>

</xml_diff>